<commit_message>
zmieniono diagram i opis, dodano ustalenia
</commit_message>
<xml_diff>
--- a/PilotAppOpis.docx
+++ b/PilotAppOpis.docx
@@ -7,290 +7,369 @@
         <w:spacing w:line="257" w:lineRule="auto"/>
         <w:rPr>
           <w:rFonts w:ascii="Calibri" w:eastAsia="Calibri" w:hAnsi="Calibri" w:cs="Calibri"/>
+          <w:sz w:val="28"/>
+          <w:szCs w:val="28"/>
+        </w:rPr>
+      </w:pPr>
+      <w:r>
+        <w:rPr>
+          <w:rFonts w:ascii="Calibri" w:eastAsia="Calibri" w:hAnsi="Calibri" w:cs="Calibri"/>
+          <w:sz w:val="28"/>
+          <w:szCs w:val="28"/>
+        </w:rPr>
+        <w:t xml:space="preserve">Nazwa aplikacji: </w:t>
+      </w:r>
+      <w:proofErr w:type="spellStart"/>
+      <w:r>
+        <w:rPr>
+          <w:rFonts w:ascii="Calibri" w:eastAsia="Calibri" w:hAnsi="Calibri" w:cs="Calibri"/>
+          <w:sz w:val="28"/>
+          <w:szCs w:val="28"/>
+        </w:rPr>
+        <w:t>PilotApp</w:t>
+      </w:r>
+      <w:proofErr w:type="spellEnd"/>
+    </w:p>
+    <w:p>
+      <w:pPr>
+        <w:spacing w:line="257" w:lineRule="auto"/>
+        <w:rPr>
+          <w:rFonts w:ascii="Calibri" w:eastAsia="Calibri" w:hAnsi="Calibri" w:cs="Calibri"/>
+          <w:sz w:val="28"/>
+          <w:szCs w:val="28"/>
+        </w:rPr>
+      </w:pPr>
+      <w:r>
+        <w:rPr>
+          <w:rFonts w:ascii="Calibri" w:eastAsia="Calibri" w:hAnsi="Calibri" w:cs="Calibri"/>
+          <w:sz w:val="28"/>
+          <w:szCs w:val="28"/>
+        </w:rPr>
+        <w:t xml:space="preserve">Tematyka: </w:t>
+      </w:r>
+      <w:r>
+        <w:rPr>
+          <w:rFonts w:ascii="Calibri" w:eastAsia="Calibri" w:hAnsi="Calibri" w:cs="Calibri"/>
+          <w:sz w:val="28"/>
+          <w:szCs w:val="28"/>
+        </w:rPr>
+        <w:t>wyścigi</w:t>
+      </w:r>
+      <w:r>
+        <w:rPr>
+          <w:rFonts w:ascii="Calibri" w:eastAsia="Calibri" w:hAnsi="Calibri" w:cs="Calibri"/>
+          <w:sz w:val="28"/>
+          <w:szCs w:val="28"/>
+        </w:rPr>
+        <w:t xml:space="preserve"> motorowe, </w:t>
+      </w:r>
+      <w:r>
+        <w:rPr>
+          <w:rFonts w:ascii="Calibri" w:eastAsia="Calibri" w:hAnsi="Calibri" w:cs="Calibri"/>
+          <w:sz w:val="28"/>
+          <w:szCs w:val="28"/>
+        </w:rPr>
+        <w:t>nawigacja,</w:t>
+      </w:r>
+      <w:r>
+        <w:rPr>
+          <w:rFonts w:ascii="Calibri" w:eastAsia="Calibri" w:hAnsi="Calibri" w:cs="Calibri"/>
+          <w:sz w:val="28"/>
+          <w:szCs w:val="28"/>
+        </w:rPr>
+        <w:t xml:space="preserve"> rajdy samochodowe</w:t>
+      </w:r>
+    </w:p>
+    <w:p>
+      <w:pPr>
+        <w:spacing w:line="257" w:lineRule="auto"/>
+        <w:rPr>
+          <w:sz w:val="28"/>
+          <w:szCs w:val="28"/>
+        </w:rPr>
+      </w:pPr>
+      <w:r>
+        <w:rPr>
+          <w:rFonts w:ascii="Calibri" w:eastAsia="Calibri" w:hAnsi="Calibri" w:cs="Calibri"/>
+          <w:sz w:val="28"/>
+          <w:szCs w:val="28"/>
+        </w:rPr>
+        <w:t>Grupa docelowa:</w:t>
+      </w:r>
+    </w:p>
+    <w:p>
+      <w:pPr>
+        <w:rPr>
+          <w:sz w:val="28"/>
+          <w:szCs w:val="28"/>
+        </w:rPr>
+      </w:pPr>
+      <w:r>
+        <w:rPr>
+          <w:sz w:val="28"/>
+          <w:szCs w:val="28"/>
+        </w:rPr>
+        <w:t>M</w:t>
+      </w:r>
+      <w:r>
+        <w:rPr>
+          <w:sz w:val="28"/>
+          <w:szCs w:val="28"/>
+        </w:rPr>
+        <w:t>iłośnicy sportów motorowych, osoby zaczynające przygodę z wyścigami motorowymi.</w:t>
+      </w:r>
+    </w:p>
+    <w:p>
+      <w:pPr>
+        <w:spacing w:line="257" w:lineRule="auto"/>
+        <w:rPr>
+          <w:rFonts w:ascii="Calibri" w:eastAsia="Calibri" w:hAnsi="Calibri" w:cs="Calibri"/>
+          <w:sz w:val="28"/>
+          <w:szCs w:val="28"/>
+        </w:rPr>
+      </w:pPr>
+      <w:r>
+        <w:rPr>
+          <w:rFonts w:ascii="Calibri" w:eastAsia="Calibri" w:hAnsi="Calibri" w:cs="Calibri"/>
+          <w:sz w:val="28"/>
+          <w:szCs w:val="28"/>
+        </w:rPr>
+        <w:t>Opis:</w:t>
+      </w:r>
+    </w:p>
+    <w:p>
+      <w:pPr>
+        <w:spacing w:line="257" w:lineRule="auto"/>
+        <w:rPr>
+          <w:rFonts w:ascii="Calibri" w:eastAsia="Calibri" w:hAnsi="Calibri" w:cs="Calibri"/>
+          <w:sz w:val="28"/>
+          <w:szCs w:val="28"/>
+        </w:rPr>
+      </w:pPr>
+      <w:r>
+        <w:rPr>
+          <w:rFonts w:ascii="Calibri" w:eastAsia="Calibri" w:hAnsi="Calibri" w:cs="Calibri"/>
+          <w:sz w:val="28"/>
+          <w:szCs w:val="28"/>
+        </w:rPr>
+        <w:t>Po uruchomieniu aplikacji mamy do wyboru tryb jazdy zapoznawczej lub przejazdu wybierając jedną z wcześniej zapisanych tras.</w:t>
+      </w:r>
+    </w:p>
+    <w:p>
+      <w:pPr>
+        <w:spacing w:line="257" w:lineRule="auto"/>
+        <w:rPr>
+          <w:rFonts w:ascii="Calibri" w:eastAsia="Calibri" w:hAnsi="Calibri" w:cs="Calibri"/>
+          <w:sz w:val="28"/>
+          <w:szCs w:val="28"/>
+        </w:rPr>
+      </w:pPr>
+      <w:r>
+        <w:rPr>
+          <w:rFonts w:ascii="Calibri" w:eastAsia="Calibri" w:hAnsi="Calibri" w:cs="Calibri"/>
+          <w:sz w:val="28"/>
+          <w:szCs w:val="28"/>
+        </w:rPr>
+        <w:t xml:space="preserve">Podczas trybu zapoznawania z trasą dokonywany jest zapis trasy </w:t>
+      </w:r>
+      <w:r>
+        <w:rPr>
+          <w:rFonts w:ascii="Calibri" w:eastAsia="Calibri" w:hAnsi="Calibri" w:cs="Calibri"/>
+          <w:sz w:val="28"/>
+          <w:szCs w:val="28"/>
+        </w:rPr>
+        <w:t>przejazdu,</w:t>
+      </w:r>
+      <w:r>
+        <w:rPr>
+          <w:rFonts w:ascii="Calibri" w:eastAsia="Calibri" w:hAnsi="Calibri" w:cs="Calibri"/>
+          <w:sz w:val="28"/>
+          <w:szCs w:val="28"/>
+        </w:rPr>
+        <w:t xml:space="preserve"> który po zakończeniu jest zapisywany.</w:t>
+      </w:r>
+    </w:p>
+    <w:p>
+      <w:pPr>
+        <w:spacing w:line="257" w:lineRule="auto"/>
+        <w:rPr>
+          <w:rFonts w:ascii="Calibri" w:eastAsia="Calibri" w:hAnsi="Calibri" w:cs="Calibri"/>
+          <w:sz w:val="28"/>
+          <w:szCs w:val="28"/>
+        </w:rPr>
+      </w:pPr>
+      <w:r>
+        <w:rPr>
+          <w:rFonts w:ascii="Calibri" w:eastAsia="Calibri" w:hAnsi="Calibri" w:cs="Calibri"/>
+          <w:sz w:val="28"/>
+          <w:szCs w:val="28"/>
+        </w:rPr>
+        <w:t xml:space="preserve">Podczas trybu przejazdu </w:t>
+      </w:r>
+      <w:r>
+        <w:rPr>
+          <w:rFonts w:ascii="Calibri" w:eastAsia="Calibri" w:hAnsi="Calibri" w:cs="Calibri"/>
+          <w:sz w:val="28"/>
+          <w:szCs w:val="28"/>
+        </w:rPr>
+        <w:t xml:space="preserve">wyświetlane jest aktualne położenie na wczytanej mapie. Przedstawiane są szczegóły trasy takie jak kierunek, kąt i numer ewidencyjny następnego zakrętu, oraz odległość do następnego zakrętu. </w:t>
+      </w:r>
+      <w:r>
+        <w:rPr>
+          <w:rFonts w:ascii="Calibri" w:eastAsia="Calibri" w:hAnsi="Calibri" w:cs="Calibri"/>
+          <w:sz w:val="28"/>
+          <w:szCs w:val="28"/>
+        </w:rPr>
+        <w:t>Jednocześnie mierzony</w:t>
+      </w:r>
+      <w:r>
+        <w:rPr>
+          <w:rFonts w:ascii="Calibri" w:eastAsia="Calibri" w:hAnsi="Calibri" w:cs="Calibri"/>
+          <w:sz w:val="28"/>
+          <w:szCs w:val="28"/>
+        </w:rPr>
+        <w:t xml:space="preserve"> jest czas oraz podawana odległość do końca trasy</w:t>
+      </w:r>
+      <w:r>
+        <w:rPr>
+          <w:rFonts w:ascii="Calibri" w:eastAsia="Calibri" w:hAnsi="Calibri" w:cs="Calibri"/>
+          <w:sz w:val="28"/>
+          <w:szCs w:val="28"/>
+        </w:rPr>
+        <w:t>.</w:t>
+      </w:r>
+    </w:p>
+    <w:p>
+      <w:pPr>
+        <w:spacing w:line="257" w:lineRule="auto"/>
+        <w:rPr>
+          <w:rFonts w:ascii="Calibri" w:eastAsia="Calibri" w:hAnsi="Calibri" w:cs="Calibri"/>
+          <w:sz w:val="28"/>
+          <w:szCs w:val="28"/>
+        </w:rPr>
+      </w:pPr>
+      <w:r>
+        <w:rPr>
+          <w:rFonts w:ascii="Calibri" w:eastAsia="Calibri" w:hAnsi="Calibri" w:cs="Calibri"/>
+          <w:sz w:val="28"/>
+          <w:szCs w:val="28"/>
+        </w:rPr>
+        <w:t xml:space="preserve">Na mapie istnieje możliwość dostępu do numeru ewidencyjnego </w:t>
+      </w:r>
+      <w:r>
+        <w:rPr>
+          <w:rFonts w:ascii="Calibri" w:eastAsia="Calibri" w:hAnsi="Calibri" w:cs="Calibri"/>
+          <w:sz w:val="28"/>
+          <w:szCs w:val="28"/>
+        </w:rPr>
+        <w:t>zakrętu,</w:t>
+      </w:r>
+      <w:r>
+        <w:rPr>
+          <w:rFonts w:ascii="Calibri" w:eastAsia="Calibri" w:hAnsi="Calibri" w:cs="Calibri"/>
+          <w:sz w:val="28"/>
+          <w:szCs w:val="28"/>
+        </w:rPr>
+        <w:t xml:space="preserve"> aby można zsynchronizować notatkę pilota z aplikacją poprzez </w:t>
+      </w:r>
+      <w:r>
+        <w:rPr>
+          <w:rFonts w:ascii="Calibri" w:eastAsia="Calibri" w:hAnsi="Calibri" w:cs="Calibri"/>
+          <w:sz w:val="28"/>
+          <w:szCs w:val="28"/>
+        </w:rPr>
+        <w:t xml:space="preserve">przypisanie miejscom w notatce odpowiedniego numeru zakrętu. Ma to ułatwić kontrolę położenia w notatniku i w razie potrzeby łatwe odnalezienie się w nim. </w:t>
+      </w:r>
+    </w:p>
+    <w:p>
+      <w:pPr>
+        <w:rPr>
+          <w:sz w:val="28"/>
+          <w:szCs w:val="28"/>
+        </w:rPr>
+      </w:pPr>
+      <w:r>
+        <w:rPr>
+          <w:sz w:val="28"/>
+          <w:szCs w:val="28"/>
+        </w:rPr>
+        <w:t>Aplikacja pomaga</w:t>
+      </w:r>
+      <w:r>
+        <w:rPr>
+          <w:sz w:val="28"/>
+          <w:szCs w:val="28"/>
+        </w:rPr>
+        <w:t xml:space="preserve"> </w:t>
+      </w:r>
+      <w:r>
+        <w:rPr>
+          <w:sz w:val="28"/>
+          <w:szCs w:val="28"/>
+        </w:rPr>
+        <w:t>w wyrobieniu umiejętności prawidłowej oceny długości odcinków oraz kąta zakrętu</w:t>
+      </w:r>
+      <w:r>
+        <w:rPr>
+          <w:sz w:val="28"/>
+          <w:szCs w:val="28"/>
+        </w:rPr>
+        <w:t xml:space="preserve">, </w:t>
+      </w:r>
+      <w:r>
+        <w:rPr>
+          <w:sz w:val="28"/>
+          <w:szCs w:val="28"/>
+        </w:rPr>
+        <w:t>określeniu aktualnego położenia na trasie</w:t>
+      </w:r>
+      <w:r>
+        <w:rPr>
+          <w:sz w:val="28"/>
+          <w:szCs w:val="28"/>
+        </w:rPr>
+        <w:t xml:space="preserve"> oraz kontroli położenia w notatce pilota. </w:t>
+      </w:r>
+      <w:proofErr w:type="spellStart"/>
+      <w:r>
+        <w:rPr>
+          <w:sz w:val="28"/>
+          <w:szCs w:val="28"/>
+        </w:rPr>
+        <w:t>PilotApp</w:t>
+      </w:r>
+      <w:proofErr w:type="spellEnd"/>
+      <w:r>
+        <w:rPr>
+          <w:sz w:val="28"/>
+          <w:szCs w:val="28"/>
+        </w:rPr>
+        <w:t xml:space="preserve"> </w:t>
+      </w:r>
+      <w:r>
+        <w:rPr>
+          <w:sz w:val="28"/>
+          <w:szCs w:val="28"/>
+        </w:rPr>
+        <w:t>obniża próg wejścia do wyścigów motorowych oraz przyśpiesza rozwój umiejętności</w:t>
+      </w:r>
+      <w:r>
+        <w:rPr>
+          <w:sz w:val="28"/>
+          <w:szCs w:val="28"/>
+        </w:rPr>
+        <w:t>.</w:t>
+      </w:r>
+    </w:p>
+    <w:p>
+      <w:pPr>
+        <w:spacing w:line="257" w:lineRule="auto"/>
+        <w:rPr>
+          <w:rFonts w:ascii="Calibri" w:eastAsia="Calibri" w:hAnsi="Calibri" w:cs="Calibri"/>
           <w:sz w:val="24"/>
           <w:szCs w:val="24"/>
         </w:rPr>
       </w:pPr>
-      <w:r>
-        <w:rPr>
-          <w:rFonts w:ascii="Calibri" w:eastAsia="Calibri" w:hAnsi="Calibri" w:cs="Calibri"/>
-          <w:sz w:val="24"/>
-          <w:szCs w:val="24"/>
-        </w:rPr>
-        <w:t xml:space="preserve">Nazwa aplikacji: </w:t>
-      </w:r>
-      <w:proofErr w:type="spellStart"/>
-      <w:r>
-        <w:rPr>
-          <w:rFonts w:ascii="Calibri" w:eastAsia="Calibri" w:hAnsi="Calibri" w:cs="Calibri"/>
-          <w:sz w:val="24"/>
-          <w:szCs w:val="24"/>
-        </w:rPr>
-        <w:t>PilotApp</w:t>
-      </w:r>
-      <w:proofErr w:type="spellEnd"/>
-    </w:p>
-    <w:p>
-      <w:pPr>
-        <w:spacing w:line="257" w:lineRule="auto"/>
-        <w:rPr>
-          <w:rFonts w:ascii="Calibri" w:eastAsia="Calibri" w:hAnsi="Calibri" w:cs="Calibri"/>
-          <w:sz w:val="24"/>
-          <w:szCs w:val="24"/>
-        </w:rPr>
-      </w:pPr>
-      <w:r>
-        <w:rPr>
-          <w:rFonts w:ascii="Calibri" w:eastAsia="Calibri" w:hAnsi="Calibri" w:cs="Calibri"/>
-          <w:sz w:val="24"/>
-          <w:szCs w:val="24"/>
-        </w:rPr>
-        <w:t xml:space="preserve">Tematyka: </w:t>
-      </w:r>
-      <w:r>
-        <w:rPr>
-          <w:rFonts w:ascii="Calibri" w:eastAsia="Calibri" w:hAnsi="Calibri" w:cs="Calibri"/>
-          <w:sz w:val="24"/>
-          <w:szCs w:val="24"/>
-        </w:rPr>
-        <w:t>wyścigi</w:t>
-      </w:r>
-      <w:r>
-        <w:rPr>
-          <w:rFonts w:ascii="Calibri" w:eastAsia="Calibri" w:hAnsi="Calibri" w:cs="Calibri"/>
-          <w:sz w:val="24"/>
-          <w:szCs w:val="24"/>
-        </w:rPr>
-        <w:t xml:space="preserve"> motorowe, </w:t>
-      </w:r>
-      <w:r>
-        <w:rPr>
-          <w:rFonts w:ascii="Calibri" w:eastAsia="Calibri" w:hAnsi="Calibri" w:cs="Calibri"/>
-          <w:sz w:val="24"/>
-          <w:szCs w:val="24"/>
-        </w:rPr>
-        <w:t>nawigacja,</w:t>
-      </w:r>
-      <w:r>
-        <w:rPr>
-          <w:rFonts w:ascii="Calibri" w:eastAsia="Calibri" w:hAnsi="Calibri" w:cs="Calibri"/>
-          <w:sz w:val="24"/>
-          <w:szCs w:val="24"/>
-        </w:rPr>
-        <w:t xml:space="preserve"> rajdy samochodowe</w:t>
-      </w:r>
-    </w:p>
-    <w:p>
-      <w:pPr>
-        <w:spacing w:line="257" w:lineRule="auto"/>
-      </w:pPr>
-      <w:r>
-        <w:rPr>
-          <w:rFonts w:ascii="Calibri" w:eastAsia="Calibri" w:hAnsi="Calibri" w:cs="Calibri"/>
-          <w:sz w:val="24"/>
-          <w:szCs w:val="24"/>
-        </w:rPr>
-        <w:t>Grupa docelowa:</w:t>
-      </w:r>
-    </w:p>
-    <w:p>
-      <w:pPr>
-        <w:spacing w:line="257" w:lineRule="auto"/>
-        <w:rPr>
-          <w:rFonts w:ascii="Calibri" w:eastAsia="Calibri" w:hAnsi="Calibri" w:cs="Calibri"/>
-          <w:sz w:val="24"/>
-          <w:szCs w:val="24"/>
-        </w:rPr>
-      </w:pPr>
-      <w:r>
-        <w:rPr>
-          <w:rFonts w:ascii="Calibri" w:eastAsia="Calibri" w:hAnsi="Calibri" w:cs="Calibri"/>
-          <w:sz w:val="24"/>
-          <w:szCs w:val="24"/>
-        </w:rPr>
-        <w:t>-</w:t>
-      </w:r>
-      <w:r>
-        <w:rPr>
-          <w:rFonts w:ascii="Calibri" w:eastAsia="Calibri" w:hAnsi="Calibri" w:cs="Calibri"/>
-          <w:sz w:val="24"/>
-          <w:szCs w:val="24"/>
-        </w:rPr>
-        <w:t>zespoły ekip wyścigów motorowych</w:t>
-      </w:r>
-    </w:p>
-    <w:p>
-      <w:pPr>
-        <w:spacing w:line="257" w:lineRule="auto"/>
-        <w:rPr>
-          <w:rFonts w:ascii="Calibri" w:eastAsia="Calibri" w:hAnsi="Calibri" w:cs="Calibri"/>
-          <w:sz w:val="24"/>
-          <w:szCs w:val="24"/>
-        </w:rPr>
-      </w:pPr>
-      <w:r>
-        <w:rPr>
-          <w:rFonts w:ascii="Calibri" w:eastAsia="Calibri" w:hAnsi="Calibri" w:cs="Calibri"/>
-          <w:sz w:val="24"/>
-          <w:szCs w:val="24"/>
-        </w:rPr>
-        <w:t>-</w:t>
-      </w:r>
-      <w:r>
-        <w:rPr>
-          <w:rFonts w:ascii="Calibri" w:eastAsia="Calibri" w:hAnsi="Calibri" w:cs="Calibri"/>
-          <w:sz w:val="24"/>
-          <w:szCs w:val="24"/>
-        </w:rPr>
-        <w:t>ekipy wyścigów motorowych na każdym poziomie (am</w:t>
-      </w:r>
-      <w:r>
-        <w:rPr>
-          <w:rFonts w:ascii="Calibri" w:eastAsia="Calibri" w:hAnsi="Calibri" w:cs="Calibri"/>
-          <w:sz w:val="24"/>
-          <w:szCs w:val="24"/>
-        </w:rPr>
-        <w:t>atorski, profesjonalny, zawodowy)</w:t>
-      </w:r>
-    </w:p>
-    <w:p>
-      <w:pPr>
-        <w:spacing w:line="257" w:lineRule="auto"/>
-        <w:rPr>
-          <w:rFonts w:ascii="Calibri" w:eastAsia="Calibri" w:hAnsi="Calibri" w:cs="Calibri"/>
-          <w:sz w:val="24"/>
-          <w:szCs w:val="24"/>
-        </w:rPr>
-      </w:pPr>
-      <w:r>
-        <w:rPr>
-          <w:rFonts w:ascii="Calibri" w:eastAsia="Calibri" w:hAnsi="Calibri" w:cs="Calibri"/>
-          <w:sz w:val="24"/>
-          <w:szCs w:val="24"/>
-        </w:rPr>
-        <w:t>-kluby motorowe krzewiące ideę motoryzacji</w:t>
-      </w:r>
-      <w:r>
-        <w:rPr>
-          <w:rFonts w:ascii="Calibri" w:eastAsia="Calibri" w:hAnsi="Calibri" w:cs="Calibri"/>
-          <w:sz w:val="24"/>
-          <w:szCs w:val="24"/>
-        </w:rPr>
-        <w:t xml:space="preserve">  </w:t>
-      </w:r>
-    </w:p>
-    <w:p>
-      <w:pPr>
-        <w:spacing w:line="257" w:lineRule="auto"/>
-      </w:pPr>
-      <w:r>
-        <w:rPr>
-          <w:rFonts w:ascii="Calibri" w:eastAsia="Calibri" w:hAnsi="Calibri" w:cs="Calibri"/>
-          <w:sz w:val="24"/>
-          <w:szCs w:val="24"/>
-        </w:rPr>
-        <w:t>Opis:</w:t>
-      </w:r>
-    </w:p>
-    <w:p>
-      <w:pPr>
-        <w:spacing w:line="257" w:lineRule="auto"/>
-        <w:rPr>
-          <w:rFonts w:ascii="Calibri" w:eastAsia="Calibri" w:hAnsi="Calibri" w:cs="Calibri"/>
-          <w:sz w:val="24"/>
-          <w:szCs w:val="24"/>
-        </w:rPr>
-      </w:pPr>
-      <w:r>
-        <w:rPr>
-          <w:rFonts w:ascii="Calibri" w:eastAsia="Calibri" w:hAnsi="Calibri" w:cs="Calibri"/>
-          <w:sz w:val="24"/>
-          <w:szCs w:val="24"/>
-        </w:rPr>
-        <w:t xml:space="preserve">Aplikacja pozwala na </w:t>
-      </w:r>
-      <w:r>
-        <w:rPr>
-          <w:rFonts w:ascii="Calibri" w:eastAsia="Calibri" w:hAnsi="Calibri" w:cs="Calibri"/>
-          <w:sz w:val="24"/>
-          <w:szCs w:val="24"/>
-        </w:rPr>
-        <w:t>tworzenie</w:t>
-      </w:r>
-      <w:r>
-        <w:rPr>
-          <w:rFonts w:ascii="Calibri" w:eastAsia="Calibri" w:hAnsi="Calibri" w:cs="Calibri"/>
-          <w:sz w:val="24"/>
-          <w:szCs w:val="24"/>
-        </w:rPr>
-        <w:t xml:space="preserve"> rajdowego opisu mapy.</w:t>
-      </w:r>
-    </w:p>
-    <w:p>
-      <w:pPr>
-        <w:spacing w:line="257" w:lineRule="auto"/>
-        <w:rPr>
-          <w:rFonts w:ascii="Calibri" w:eastAsia="Calibri" w:hAnsi="Calibri" w:cs="Calibri"/>
-          <w:sz w:val="24"/>
-          <w:szCs w:val="24"/>
-        </w:rPr>
-      </w:pPr>
-      <w:r>
-        <w:rPr>
-          <w:rFonts w:ascii="Calibri" w:eastAsia="Calibri" w:hAnsi="Calibri" w:cs="Calibri"/>
-          <w:sz w:val="24"/>
-          <w:szCs w:val="24"/>
-        </w:rPr>
-        <w:t xml:space="preserve">Po zalogowaniu się użytkownik ma do wyboru opcję </w:t>
-      </w:r>
-      <w:r>
-        <w:rPr>
-          <w:rFonts w:ascii="Calibri" w:eastAsia="Calibri" w:hAnsi="Calibri" w:cs="Calibri"/>
-          <w:sz w:val="24"/>
-          <w:szCs w:val="24"/>
-        </w:rPr>
-        <w:t>pobrania mapy</w:t>
-      </w:r>
-      <w:r>
-        <w:rPr>
-          <w:rFonts w:ascii="Calibri" w:eastAsia="Calibri" w:hAnsi="Calibri" w:cs="Calibri"/>
-          <w:sz w:val="24"/>
-          <w:szCs w:val="24"/>
-        </w:rPr>
-        <w:t xml:space="preserve"> udostępnionej przez organizatora</w:t>
-      </w:r>
-      <w:r>
-        <w:rPr>
-          <w:rFonts w:ascii="Calibri" w:eastAsia="Calibri" w:hAnsi="Calibri" w:cs="Calibri"/>
-          <w:sz w:val="24"/>
-          <w:szCs w:val="24"/>
-        </w:rPr>
-        <w:t xml:space="preserve"> rajdu</w:t>
-      </w:r>
-      <w:r>
-        <w:rPr>
-          <w:rFonts w:ascii="Calibri" w:eastAsia="Calibri" w:hAnsi="Calibri" w:cs="Calibri"/>
-          <w:sz w:val="24"/>
-          <w:szCs w:val="24"/>
-        </w:rPr>
-        <w:t xml:space="preserve"> </w:t>
-      </w:r>
-      <w:r>
-        <w:rPr>
-          <w:rFonts w:ascii="Calibri" w:eastAsia="Calibri" w:hAnsi="Calibri" w:cs="Calibri"/>
-          <w:sz w:val="24"/>
-          <w:szCs w:val="24"/>
-        </w:rPr>
-        <w:t xml:space="preserve">lub stworzenia samodzielnie w trybie przejazdu. </w:t>
-      </w:r>
-      <w:r>
-        <w:rPr>
-          <w:rFonts w:ascii="Calibri" w:eastAsia="Calibri" w:hAnsi="Calibri" w:cs="Calibri"/>
-          <w:sz w:val="24"/>
-          <w:szCs w:val="24"/>
-        </w:rPr>
-        <w:t xml:space="preserve">Tryb przejazdu realizowany jest podczas zapoznania z trasą. </w:t>
-      </w:r>
     </w:p>
     <w:sectPr>
       <w:pgSz w:w="11906" w:h="16838"/>
@@ -750,11 +829,11 @@
   <w:style w:type="paragraph" w:default="1" w:styleId="Normalny">
     <w:name w:val="Normal"/>
     <w:qFormat/>
+    <w:rsid w:val="00590F74"/>
   </w:style>
   <w:style w:type="character" w:default="1" w:styleId="Domylnaczcionkaakapitu">
     <w:name w:val="Default Paragraph Font"/>
     <w:uiPriority w:val="1"/>
-    <w:semiHidden/>
     <w:unhideWhenUsed/>
   </w:style>
   <w:style w:type="table" w:default="1" w:styleId="Standardowy">

</xml_diff>